<commit_message>
add keys + 1-8tasks
</commit_message>
<xml_diff>
--- a/Test_2_Ch.docx
+++ b/Test_2_Ch.docx
@@ -1440,25 +1440,7 @@
           <w:sz w:val="28"/>
           <w:szCs w:val="28"/>
         </w:rPr>
-        <w:t xml:space="preserve"> обслуживает три станка. Вероятность того, </w:t>
-      </w:r>
-      <w:proofErr w:type="gramStart"/>
-      <w:r>
-        <w:rPr>
-          <w:rFonts w:ascii="Times New Roman" w:eastAsiaTheme="minorEastAsia" w:hAnsi="Times New Roman" w:cs="Times New Roman"/>
-          <w:sz w:val="28"/>
-          <w:szCs w:val="28"/>
-        </w:rPr>
-        <w:t>что  в</w:t>
-      </w:r>
-      <w:proofErr w:type="gramEnd"/>
-      <w:r>
-        <w:rPr>
-          <w:rFonts w:ascii="Times New Roman" w:eastAsiaTheme="minorEastAsia" w:hAnsi="Times New Roman" w:cs="Times New Roman"/>
-          <w:sz w:val="28"/>
-          <w:szCs w:val="28"/>
-        </w:rPr>
-        <w:t xml:space="preserve"> течение часа потребует его вмешат</w:t>
+        <w:t xml:space="preserve"> обслуживает три станка. Вероятность того, что  в течение часа потребует его вмешат</w:t>
       </w:r>
       <w:r>
         <w:rPr>
@@ -6198,7 +6180,7 @@
                           <w:sz w:val="28"/>
                           <w:szCs w:val="28"/>
                         </w:rPr>
-                        <m:t>6</m:t>
+                        <m:t>5</m:t>
                       </m:r>
                       <m:r>
                         <w:rPr>
@@ -11831,33 +11813,15 @@
           <w:sz w:val="28"/>
           <w:szCs w:val="28"/>
         </w:rPr>
-        <w:t xml:space="preserve"> </w:t>
-      </w:r>
-      <w:proofErr w:type="gramStart"/>
-      <w:r>
-        <w:rPr>
-          <w:rFonts w:ascii="Times New Roman" w:eastAsiaTheme="minorEastAsia" w:hAnsi="Times New Roman" w:cs="Times New Roman"/>
-          <w:sz w:val="28"/>
-          <w:szCs w:val="28"/>
-        </w:rPr>
-        <w:t>&lt;</w:t>
-      </w:r>
-      <w:r>
-        <w:rPr>
-          <w:rFonts w:ascii="Times New Roman" w:eastAsiaTheme="minorEastAsia" w:hAnsi="Times New Roman" w:cs="Times New Roman"/>
-          <w:sz w:val="28"/>
-          <w:szCs w:val="28"/>
-        </w:rPr>
-        <w:t xml:space="preserve"> 1</w:t>
-      </w:r>
-      <w:proofErr w:type="gramEnd"/>
-      <w:r>
-        <w:rPr>
-          <w:rFonts w:ascii="Times New Roman" w:eastAsiaTheme="minorEastAsia" w:hAnsi="Times New Roman" w:cs="Times New Roman"/>
-          <w:sz w:val="28"/>
-          <w:szCs w:val="28"/>
-        </w:rPr>
-        <w:t xml:space="preserve"> равно:</w:t>
+        <w:t xml:space="preserve"> &lt;</w:t>
+      </w:r>
+      <w:r>
+        <w:rPr>
+          <w:rFonts w:ascii="Times New Roman" w:eastAsiaTheme="minorEastAsia" w:hAnsi="Times New Roman" w:cs="Times New Roman"/>
+          <w:sz w:val="28"/>
+          <w:szCs w:val="28"/>
+        </w:rPr>
+        <w:t xml:space="preserve"> 1 равно:</w:t>
       </w:r>
     </w:p>
     <w:p>
@@ -13761,7 +13725,6 @@
           <w:lang w:val="en-US"/>
         </w:rPr>
       </w:pPr>
-      <w:proofErr w:type="spellStart"/>
       <w:r>
         <w:rPr>
           <w:rFonts w:ascii="Times New Roman" w:hAnsi="Times New Roman" w:cs="Times New Roman"/>
@@ -13770,53 +13733,8 @@
           <w:szCs w:val="28"/>
           <w:lang w:val="en-US"/>
         </w:rPr>
-        <w:t>Характеристики</w:t>
-      </w:r>
-      <w:proofErr w:type="spellEnd"/>
-      <w:r>
-        <w:rPr>
-          <w:rFonts w:ascii="Times New Roman" w:hAnsi="Times New Roman" w:cs="Times New Roman"/>
-          <w:i/>
-          <w:sz w:val="28"/>
-          <w:szCs w:val="28"/>
-          <w:lang w:val="en-US"/>
-        </w:rPr>
-        <w:t xml:space="preserve"> </w:t>
-      </w:r>
-      <w:proofErr w:type="spellStart"/>
-      <w:r>
-        <w:rPr>
-          <w:rFonts w:ascii="Times New Roman" w:hAnsi="Times New Roman" w:cs="Times New Roman"/>
-          <w:i/>
-          <w:sz w:val="28"/>
-          <w:szCs w:val="28"/>
-          <w:lang w:val="en-US"/>
-        </w:rPr>
-        <w:t>вариационного</w:t>
-      </w:r>
-      <w:proofErr w:type="spellEnd"/>
-      <w:r>
-        <w:rPr>
-          <w:rFonts w:ascii="Times New Roman" w:hAnsi="Times New Roman" w:cs="Times New Roman"/>
-          <w:i/>
-          <w:sz w:val="28"/>
-          <w:szCs w:val="28"/>
-          <w:lang w:val="en-US"/>
-        </w:rPr>
-        <w:t xml:space="preserve"> </w:t>
-      </w:r>
-      <w:proofErr w:type="spellStart"/>
-      <w:r>
-        <w:rPr>
-          <w:rFonts w:ascii="Times New Roman" w:hAnsi="Times New Roman" w:cs="Times New Roman"/>
-          <w:i/>
-          <w:sz w:val="28"/>
-          <w:szCs w:val="28"/>
-          <w:lang w:val="en-US"/>
-        </w:rPr>
-        <w:t>ряда</w:t>
-      </w:r>
-      <w:proofErr w:type="spellEnd"/>
+        <w:t>Характеристики вариационного ряда</w:t>
+      </w:r>
     </w:p>
     <w:p>
       <w:pPr>
@@ -14367,7 +14285,6 @@
           <w:lang w:val="en-US"/>
         </w:rPr>
       </w:pPr>
-      <w:proofErr w:type="spellStart"/>
       <w:r>
         <w:rPr>
           <w:rFonts w:ascii="Times New Roman" w:hAnsi="Times New Roman" w:cs="Times New Roman"/>
@@ -14376,53 +14293,8 @@
           <w:szCs w:val="28"/>
           <w:lang w:val="en-US"/>
         </w:rPr>
-        <w:t>Статистическое</w:t>
-      </w:r>
-      <w:proofErr w:type="spellEnd"/>
-      <w:r>
-        <w:rPr>
-          <w:rFonts w:ascii="Times New Roman" w:hAnsi="Times New Roman" w:cs="Times New Roman"/>
-          <w:i/>
-          <w:sz w:val="28"/>
-          <w:szCs w:val="28"/>
-          <w:lang w:val="en-US"/>
-        </w:rPr>
-        <w:t xml:space="preserve"> </w:t>
-      </w:r>
-      <w:proofErr w:type="spellStart"/>
-      <w:r>
-        <w:rPr>
-          <w:rFonts w:ascii="Times New Roman" w:hAnsi="Times New Roman" w:cs="Times New Roman"/>
-          <w:i/>
-          <w:sz w:val="28"/>
-          <w:szCs w:val="28"/>
-          <w:lang w:val="en-US"/>
-        </w:rPr>
-        <w:t>распределение</w:t>
-      </w:r>
-      <w:proofErr w:type="spellEnd"/>
-      <w:r>
-        <w:rPr>
-          <w:rFonts w:ascii="Times New Roman" w:hAnsi="Times New Roman" w:cs="Times New Roman"/>
-          <w:i/>
-          <w:sz w:val="28"/>
-          <w:szCs w:val="28"/>
-          <w:lang w:val="en-US"/>
-        </w:rPr>
-        <w:t xml:space="preserve"> </w:t>
-      </w:r>
-      <w:proofErr w:type="spellStart"/>
-      <w:r>
-        <w:rPr>
-          <w:rFonts w:ascii="Times New Roman" w:hAnsi="Times New Roman" w:cs="Times New Roman"/>
-          <w:i/>
-          <w:sz w:val="28"/>
-          <w:szCs w:val="28"/>
-          <w:lang w:val="en-US"/>
-        </w:rPr>
-        <w:t>выборки</w:t>
-      </w:r>
-      <w:proofErr w:type="spellEnd"/>
+        <w:t>Статистическое распределение выборки</w:t>
+      </w:r>
     </w:p>
     <w:p>
       <w:pPr>
@@ -14653,7 +14525,6 @@
                 <w:lang w:val="en-US"/>
               </w:rPr>
             </w:pPr>
-            <w:proofErr w:type="spellStart"/>
             <w:r>
               <w:rPr>
                 <w:rFonts w:ascii="Times New Roman" w:hAnsi="Times New Roman" w:cs="Times New Roman"/>
@@ -14673,7 +14544,6 @@
               </w:rPr>
               <w:t>i</w:t>
             </w:r>
-            <w:proofErr w:type="spellEnd"/>
           </w:p>
         </w:tc>
         <w:tc>
@@ -14839,7 +14709,6 @@
         </w:rPr>
         <w:t>тносительная частота варианты x</w:t>
       </w:r>
-      <w:proofErr w:type="spellStart"/>
       <w:r>
         <w:rPr>
           <w:rFonts w:ascii="Times New Roman" w:hAnsi="Times New Roman" w:cs="Times New Roman"/>
@@ -14850,7 +14719,6 @@
         </w:rPr>
         <w:t>i</w:t>
       </w:r>
-      <w:proofErr w:type="spellEnd"/>
       <w:r>
         <w:rPr>
           <w:rFonts w:ascii="Times New Roman" w:hAnsi="Times New Roman" w:cs="Times New Roman"/>
@@ -15199,7 +15067,6 @@
                 <w:lang w:val="en-US"/>
               </w:rPr>
             </w:pPr>
-            <w:proofErr w:type="spellStart"/>
             <w:r>
               <w:rPr>
                 <w:rFonts w:ascii="Times New Roman" w:hAnsi="Times New Roman" w:cs="Times New Roman"/>
@@ -15219,7 +15086,6 @@
               </w:rPr>
               <w:t>i</w:t>
             </w:r>
-            <w:proofErr w:type="spellEnd"/>
           </w:p>
         </w:tc>
         <w:tc>
@@ -15795,7 +15661,6 @@
                 <w:lang w:val="en-US"/>
               </w:rPr>
             </w:pPr>
-            <w:proofErr w:type="spellStart"/>
             <w:r>
               <w:rPr>
                 <w:rFonts w:ascii="Times New Roman" w:hAnsi="Times New Roman" w:cs="Times New Roman"/>
@@ -15815,7 +15680,6 @@
               </w:rPr>
               <w:t>i</w:t>
             </w:r>
-            <w:proofErr w:type="spellEnd"/>
           </w:p>
         </w:tc>
         <w:tc>
@@ -16465,7 +16329,6 @@
                 <w:lang w:val="en-US"/>
               </w:rPr>
             </w:pPr>
-            <w:proofErr w:type="spellStart"/>
             <w:r>
               <w:rPr>
                 <w:rFonts w:ascii="Times New Roman" w:hAnsi="Times New Roman" w:cs="Times New Roman"/>
@@ -16487,7 +16350,6 @@
               </w:rPr>
               <w:t>i</w:t>
             </w:r>
-            <w:proofErr w:type="spellEnd"/>
           </w:p>
         </w:tc>
         <w:tc>
@@ -16867,7 +16729,6 @@
                 <w:lang w:val="en-US"/>
               </w:rPr>
             </w:pPr>
-            <w:proofErr w:type="spellStart"/>
             <w:r>
               <w:rPr>
                 <w:rFonts w:ascii="Times New Roman" w:hAnsi="Times New Roman" w:cs="Times New Roman"/>
@@ -16887,7 +16748,6 @@
               </w:rPr>
               <w:t>i</w:t>
             </w:r>
-            <w:proofErr w:type="spellEnd"/>
           </w:p>
         </w:tc>
         <w:tc>
@@ -17265,7 +17125,6 @@
                 <w:lang w:val="en-US"/>
               </w:rPr>
             </w:pPr>
-            <w:proofErr w:type="spellStart"/>
             <w:r>
               <w:rPr>
                 <w:rFonts w:ascii="Times New Roman" w:hAnsi="Times New Roman" w:cs="Times New Roman"/>
@@ -17285,7 +17144,6 @@
               </w:rPr>
               <w:t>i</w:t>
             </w:r>
-            <w:proofErr w:type="spellEnd"/>
           </w:p>
         </w:tc>
         <w:tc>
@@ -17653,7 +17511,6 @@
                 <w:lang w:val="en-US"/>
               </w:rPr>
             </w:pPr>
-            <w:proofErr w:type="spellStart"/>
             <w:r>
               <w:rPr>
                 <w:rFonts w:ascii="Times New Roman" w:hAnsi="Times New Roman" w:cs="Times New Roman"/>
@@ -17673,7 +17530,6 @@
               </w:rPr>
               <w:t>i</w:t>
             </w:r>
-            <w:proofErr w:type="spellEnd"/>
           </w:p>
         </w:tc>
         <w:tc>
@@ -19271,20 +19127,8 @@
           <w:szCs w:val="28"/>
           <w:lang w:val="en-US"/>
         </w:rPr>
-        <w:t>2) (</w:t>
-      </w:r>
-      <w:proofErr w:type="gramStart"/>
-      <w:r>
-        <w:rPr>
-          <w:rFonts w:ascii="Times New Roman" w:hAnsi="Times New Roman" w:cs="Times New Roman"/>
-          <w:color w:val="000000" w:themeColor="text1"/>
-          <w:sz w:val="28"/>
-          <w:szCs w:val="28"/>
-          <w:lang w:val="en-US"/>
-        </w:rPr>
-        <w:t>27.0 ;</w:t>
-      </w:r>
-      <w:proofErr w:type="gramEnd"/>
+        <w:t>2) (27.0 ;</w:t>
+      </w:r>
       <w:r>
         <w:rPr>
           <w:rFonts w:ascii="Times New Roman" w:hAnsi="Times New Roman" w:cs="Times New Roman"/>
@@ -19411,7 +19255,6 @@
         </w:rPr>
         <w:t xml:space="preserve"> </w:t>
       </w:r>
-      <w:proofErr w:type="gramStart"/>
       <w:r>
         <w:rPr>
           <w:rFonts w:ascii="Times New Roman" w:hAnsi="Times New Roman" w:cs="Times New Roman"/>
@@ -19431,7 +19274,6 @@
         </w:rPr>
         <w:t>(</w:t>
       </w:r>
-      <w:proofErr w:type="gramEnd"/>
       <w:r>
         <w:rPr>
           <w:rFonts w:ascii="Times New Roman" w:hAnsi="Times New Roman" w:cs="Times New Roman"/>
@@ -21879,23 +21721,13 @@
         </w:rPr>
         <w:t xml:space="preserve"> </w:t>
       </w:r>
-      <w:proofErr w:type="spellStart"/>
-      <w:r>
-        <w:rPr>
-          <w:rFonts w:ascii="Times New Roman" w:hAnsi="Times New Roman" w:cs="Times New Roman"/>
-          <w:sz w:val="28"/>
-          <w:szCs w:val="28"/>
-        </w:rPr>
-        <w:t>Мат.ожидание</w:t>
-      </w:r>
-      <w:proofErr w:type="spellEnd"/>
-      <w:r>
-        <w:rPr>
-          <w:rFonts w:ascii="Times New Roman" w:hAnsi="Times New Roman" w:cs="Times New Roman"/>
-          <w:sz w:val="28"/>
-          <w:szCs w:val="28"/>
-        </w:rPr>
-        <w:t>, д</w:t>
+      <w:r>
+        <w:rPr>
+          <w:rFonts w:ascii="Times New Roman" w:hAnsi="Times New Roman" w:cs="Times New Roman"/>
+          <w:sz w:val="28"/>
+          <w:szCs w:val="28"/>
+        </w:rPr>
+        <w:t>Мат.ожидание, д</w:t>
       </w:r>
       <w:r>
         <w:rPr>

</xml_diff>